<commit_message>
Added a bit more to tasklist
</commit_message>
<xml_diff>
--- a/TDD_TeamE.docx
+++ b/TDD_TeamE.docx
@@ -67,8 +67,6 @@
         </w:rPr>
         <w:t>State Penitentiary 3</w:t>
       </w:r>
-      <w:bookmarkStart w:id="0" w:name="_GoBack"/>
-      <w:bookmarkEnd w:id="0"/>
     </w:p>
     <w:p>
       <w:pPr>
@@ -1409,7 +1407,7 @@
       <w:r>
         <w:rPr>
           <w:noProof/>
-          <w:lang w:val="en-SG" w:eastAsia="en-SG"/>
+          <w:lang w:val="en-SG" w:eastAsia="ja-JP"/>
         </w:rPr>
         <w:drawing>
           <wp:inline distT="0" distB="0" distL="0" distR="0">
@@ -1857,7 +1855,7 @@
       <w:r>
         <w:rPr>
           <w:noProof/>
-          <w:lang w:val="en-SG" w:eastAsia="en-SG"/>
+          <w:lang w:val="en-SG" w:eastAsia="ja-JP"/>
         </w:rPr>
         <w:drawing>
           <wp:inline distT="0" distB="0" distL="0" distR="0">
@@ -2723,6 +2721,20 @@
       <w:r>
         <w:t>Interactions e.g. Unlocking doors</w:t>
       </w:r>
+    </w:p>
+    <w:p>
+      <w:pPr>
+        <w:pStyle w:val="ListParagraph"/>
+        <w:numPr>
+          <w:ilvl w:val="0"/>
+          <w:numId w:val="21"/>
+        </w:numPr>
+      </w:pPr>
+      <w:r>
+        <w:t>Item Pickup</w:t>
+      </w:r>
+      <w:bookmarkStart w:id="0" w:name="_GoBack"/>
+      <w:bookmarkEnd w:id="0"/>
     </w:p>
     <w:p/>
     <w:p/>
@@ -6016,7 +6028,7 @@
 </file>
 
 <file path=customXml/itemProps1.xml><?xml version="1.0" encoding="utf-8"?>
-<ds:datastoreItem xmlns:ds="http://schemas.openxmlformats.org/officeDocument/2006/customXml" ds:itemID="{9DE0586B-B811-4631-BCC4-3F19BAF42F54}">
+<ds:datastoreItem xmlns:ds="http://schemas.openxmlformats.org/officeDocument/2006/customXml" ds:itemID="{73222405-F67D-474C-90FB-262CF92C8969}">
   <ds:schemaRefs>
     <ds:schemaRef ds:uri="http://schemas.openxmlformats.org/officeDocument/2006/bibliography"/>
   </ds:schemaRefs>

</xml_diff>

<commit_message>
Modification ===== - TDD modified - Each member is given 1 page for task list (so don't complian no space)
</commit_message>
<xml_diff>
--- a/TDD_TeamE.docx
+++ b/TDD_TeamE.docx
@@ -93,12 +93,26 @@
         <w:rPr>
           <w:rStyle w:val="Strong"/>
         </w:rPr>
-        <w:t>144112K Edmund Ang De Xiang</w:t>
-      </w:r>
+        <w:t xml:space="preserve">144112K Edmund </w:t>
+      </w:r>
+      <w:proofErr w:type="spellStart"/>
       <w:r>
         <w:rPr>
           <w:rStyle w:val="Strong"/>
         </w:rPr>
+        <w:t>Ang</w:t>
+      </w:r>
+      <w:proofErr w:type="spellEnd"/>
+      <w:r>
+        <w:rPr>
+          <w:rStyle w:val="Strong"/>
+        </w:rPr>
+        <w:t xml:space="preserve"> De Xiang</w:t>
+      </w:r>
+      <w:r>
+        <w:rPr>
+          <w:rStyle w:val="Strong"/>
+        </w:rPr>
         <w:t xml:space="preserve"> (Leader)</w:t>
       </w:r>
     </w:p>
@@ -109,11 +123,27 @@
           <w:rStyle w:val="Strong"/>
         </w:rPr>
       </w:pPr>
+      <w:proofErr w:type="gramStart"/>
       <w:r>
         <w:rPr>
           <w:rStyle w:val="Strong"/>
         </w:rPr>
-        <w:t>140522J  Almeda Glenn Paolo Maestro</w:t>
+        <w:t xml:space="preserve">140522J  </w:t>
+      </w:r>
+      <w:proofErr w:type="spellStart"/>
+      <w:r>
+        <w:rPr>
+          <w:rStyle w:val="Strong"/>
+        </w:rPr>
+        <w:t>Almeda</w:t>
+      </w:r>
+      <w:proofErr w:type="spellEnd"/>
+      <w:proofErr w:type="gramEnd"/>
+      <w:r>
+        <w:rPr>
+          <w:rStyle w:val="Strong"/>
+        </w:rPr>
+        <w:t xml:space="preserve"> Glenn Paolo Maestro</w:t>
       </w:r>
     </w:p>
     <w:p>
@@ -147,7 +177,21 @@
         <w:rPr>
           <w:rStyle w:val="Strong"/>
         </w:rPr>
-        <w:t>143182M Toh Yi Fun Troy</w:t>
+        <w:t xml:space="preserve">143182M </w:t>
+      </w:r>
+      <w:proofErr w:type="spellStart"/>
+      <w:r>
+        <w:rPr>
+          <w:rStyle w:val="Strong"/>
+        </w:rPr>
+        <w:t>Toh</w:t>
+      </w:r>
+      <w:proofErr w:type="spellEnd"/>
+      <w:r>
+        <w:rPr>
+          <w:rStyle w:val="Strong"/>
+        </w:rPr>
+        <w:t xml:space="preserve"> Yi Fun Troy</w:t>
       </w:r>
     </w:p>
     <w:p>
@@ -225,253 +269,289 @@
           <w:szCs w:val="24"/>
           <w:lang w:val="en-SG"/>
         </w:rPr>
-        <w:t>Your friend tells you that there is a performance by Mr. Toh Da Jun and he will be featuring your favourite “Men By The Beach” song. You want to join him and so you decide to break out of prison.</w:t>
-      </w:r>
-    </w:p>
-    <w:p>
-      <w:pPr>
-        <w:pStyle w:val="Heading1"/>
-        <w:rPr>
-          <w:lang w:val="en-SG"/>
-        </w:rPr>
-      </w:pPr>
-      <w:r>
-        <w:rPr>
-          <w:lang w:val="en-SG"/>
-        </w:rPr>
-        <w:t>Technical Goals:</w:t>
-      </w:r>
-    </w:p>
-    <w:p>
-      <w:pPr>
-        <w:pStyle w:val="ListParagraph"/>
-        <w:numPr>
-          <w:ilvl w:val="0"/>
-          <w:numId w:val="2"/>
-        </w:numPr>
-        <w:rPr>
-          <w:lang w:val="en-SG"/>
-        </w:rPr>
-      </w:pPr>
-      <w:r>
-        <w:rPr>
-          <w:lang w:val="en-SG"/>
-        </w:rPr>
-        <w:t>3D Graphics</w:t>
-      </w:r>
-    </w:p>
-    <w:p>
-      <w:pPr>
-        <w:pStyle w:val="ListParagraph"/>
-        <w:numPr>
-          <w:ilvl w:val="0"/>
-          <w:numId w:val="2"/>
-        </w:numPr>
-        <w:rPr>
-          <w:lang w:val="en-SG"/>
-        </w:rPr>
-      </w:pPr>
-      <w:r>
-        <w:rPr>
-          <w:lang w:val="en-SG"/>
-        </w:rPr>
-        <w:t>3D sounds</w:t>
-      </w:r>
-    </w:p>
-    <w:p>
-      <w:pPr>
-        <w:pStyle w:val="ListParagraph"/>
-        <w:numPr>
-          <w:ilvl w:val="0"/>
-          <w:numId w:val="2"/>
-        </w:numPr>
-        <w:rPr>
-          <w:lang w:val="en-SG"/>
-        </w:rPr>
-      </w:pPr>
-      <w:r>
-        <w:rPr>
-          <w:lang w:val="en-SG"/>
-        </w:rPr>
-        <w:t>Simple AI with pathfinding</w:t>
-      </w:r>
-    </w:p>
-    <w:p>
-      <w:pPr>
-        <w:pStyle w:val="ListParagraph"/>
-        <w:numPr>
-          <w:ilvl w:val="0"/>
-          <w:numId w:val="2"/>
-        </w:numPr>
-        <w:rPr>
-          <w:lang w:val="en-SG"/>
-        </w:rPr>
-      </w:pPr>
-      <w:r>
-        <w:rPr>
-          <w:lang w:val="en-SG"/>
-        </w:rPr>
-        <w:t>Particle system</w:t>
-      </w:r>
-    </w:p>
-    <w:p>
-      <w:pPr>
-        <w:pStyle w:val="ListParagraph"/>
-        <w:numPr>
-          <w:ilvl w:val="0"/>
-          <w:numId w:val="2"/>
-        </w:numPr>
-        <w:rPr>
-          <w:lang w:val="en-SG"/>
-        </w:rPr>
-      </w:pPr>
-      <w:r>
-        <w:rPr>
-          <w:lang w:val="en-SG"/>
-        </w:rPr>
-        <w:t>AABB Collision Detection</w:t>
-      </w:r>
-    </w:p>
-    <w:p>
-      <w:pPr>
-        <w:pStyle w:val="ListParagraph"/>
-        <w:numPr>
-          <w:ilvl w:val="0"/>
-          <w:numId w:val="2"/>
-        </w:numPr>
-        <w:rPr>
-          <w:lang w:val="en-SG"/>
-        </w:rPr>
-      </w:pPr>
-      <w:r>
-        <w:rPr>
-          <w:lang w:val="en-SG"/>
-        </w:rPr>
-        <w:t>Collision Response</w:t>
-      </w:r>
-    </w:p>
-    <w:p>
-      <w:pPr>
-        <w:pStyle w:val="ListParagraph"/>
-        <w:numPr>
-          <w:ilvl w:val="0"/>
-          <w:numId w:val="2"/>
-        </w:numPr>
-        <w:rPr>
-          <w:lang w:val="en-SG"/>
-        </w:rPr>
-      </w:pPr>
-      <w:r>
-        <w:rPr>
-          <w:lang w:val="en-SG"/>
-        </w:rPr>
-        <w:t>Modular development</w:t>
-      </w:r>
-    </w:p>
-    <w:p>
-      <w:pPr>
-        <w:pStyle w:val="ListParagraph"/>
-        <w:numPr>
-          <w:ilvl w:val="0"/>
-          <w:numId w:val="2"/>
-        </w:numPr>
-        <w:rPr>
-          <w:lang w:val="en-SG"/>
-        </w:rPr>
-      </w:pPr>
-      <w:r>
-        <w:rPr>
-          <w:lang w:val="en-SG"/>
-        </w:rPr>
-        <w:t>Shadows</w:t>
-      </w:r>
-    </w:p>
-    <w:p>
-      <w:pPr>
-        <w:pStyle w:val="ListParagraph"/>
-        <w:numPr>
-          <w:ilvl w:val="0"/>
-          <w:numId w:val="2"/>
-        </w:numPr>
-        <w:rPr>
-          <w:lang w:val="en-SG"/>
-        </w:rPr>
-      </w:pPr>
-      <w:r>
-        <w:rPr>
-          <w:lang w:val="en-SG"/>
-        </w:rPr>
-        <w:t>Dynamic Lighting</w:t>
-      </w:r>
-    </w:p>
-    <w:p>
-      <w:pPr>
-        <w:pStyle w:val="ListParagraph"/>
-        <w:numPr>
-          <w:ilvl w:val="0"/>
-          <w:numId w:val="2"/>
-        </w:numPr>
-        <w:rPr>
-          <w:lang w:val="en-SG"/>
-        </w:rPr>
-      </w:pPr>
-      <w:r>
-        <w:rPr>
-          <w:lang w:val="en-SG"/>
-        </w:rPr>
-        <w:t>Dynamic weather</w:t>
-      </w:r>
-    </w:p>
-    <w:p>
-      <w:pPr>
-        <w:pStyle w:val="ListParagraph"/>
-        <w:numPr>
-          <w:ilvl w:val="0"/>
-          <w:numId w:val="2"/>
-        </w:numPr>
-        <w:rPr>
-          <w:lang w:val="en-SG"/>
-        </w:rPr>
-      </w:pPr>
-      <w:r>
-        <w:rPr>
-          <w:lang w:val="en-SG"/>
-        </w:rPr>
-        <w:t>Item interaction</w:t>
-      </w:r>
-    </w:p>
-    <w:p>
-      <w:pPr>
-        <w:pStyle w:val="ListParagraph"/>
-        <w:numPr>
-          <w:ilvl w:val="0"/>
-          <w:numId w:val="2"/>
-        </w:numPr>
-        <w:rPr>
-          <w:lang w:val="en-SG"/>
-        </w:rPr>
-      </w:pPr>
-      <w:r>
-        <w:rPr>
-          <w:lang w:val="en-SG"/>
-        </w:rPr>
-        <w:t>Frustum Culling</w:t>
-      </w:r>
-    </w:p>
-    <w:p>
-      <w:pPr>
+        <w:t xml:space="preserve">Your friend tells you that there is a performance by Mr. </w:t>
+      </w:r>
+      <w:proofErr w:type="spellStart"/>
+      <w:r>
         <w:rPr>
           <w:sz w:val="24"/>
           <w:szCs w:val="24"/>
           <w:lang w:val="en-SG"/>
         </w:rPr>
-      </w:pPr>
+        <w:t>Toh</w:t>
+      </w:r>
+      <w:proofErr w:type="spellEnd"/>
       <w:r>
         <w:rPr>
           <w:sz w:val="24"/>
           <w:szCs w:val="24"/>
           <w:lang w:val="en-SG"/>
         </w:rPr>
+        <w:t xml:space="preserve"> Da Jun and he will be featuring your favourite “Men </w:t>
+      </w:r>
+      <w:proofErr w:type="gramStart"/>
+      <w:r>
+        <w:rPr>
+          <w:sz w:val="24"/>
+          <w:szCs w:val="24"/>
+          <w:lang w:val="en-SG"/>
+        </w:rPr>
+        <w:t>By The</w:t>
+      </w:r>
+      <w:proofErr w:type="gramEnd"/>
+      <w:r>
+        <w:rPr>
+          <w:sz w:val="24"/>
+          <w:szCs w:val="24"/>
+          <w:lang w:val="en-SG"/>
+        </w:rPr>
+        <w:t xml:space="preserve"> Beach” song. You want to join him and so you decide to break out of prison.</w:t>
+      </w:r>
+    </w:p>
+    <w:p>
+      <w:pPr>
+        <w:pStyle w:val="Heading1"/>
+        <w:rPr>
+          <w:lang w:val="en-SG"/>
+        </w:rPr>
+      </w:pPr>
+      <w:r>
+        <w:rPr>
+          <w:lang w:val="en-SG"/>
+        </w:rPr>
+        <w:t>Technical Goals:</w:t>
+      </w:r>
+    </w:p>
+    <w:p>
+      <w:pPr>
+        <w:pStyle w:val="ListParagraph"/>
+        <w:numPr>
+          <w:ilvl w:val="0"/>
+          <w:numId w:val="2"/>
+        </w:numPr>
+        <w:rPr>
+          <w:lang w:val="en-SG"/>
+        </w:rPr>
+      </w:pPr>
+      <w:r>
+        <w:rPr>
+          <w:lang w:val="en-SG"/>
+        </w:rPr>
+        <w:t>3D Graphics</w:t>
+      </w:r>
+    </w:p>
+    <w:p>
+      <w:pPr>
+        <w:pStyle w:val="ListParagraph"/>
+        <w:numPr>
+          <w:ilvl w:val="0"/>
+          <w:numId w:val="2"/>
+        </w:numPr>
+        <w:rPr>
+          <w:lang w:val="en-SG"/>
+        </w:rPr>
+      </w:pPr>
+      <w:r>
+        <w:rPr>
+          <w:lang w:val="en-SG"/>
+        </w:rPr>
+        <w:t>3D sounds</w:t>
+      </w:r>
+    </w:p>
+    <w:p>
+      <w:pPr>
+        <w:pStyle w:val="ListParagraph"/>
+        <w:numPr>
+          <w:ilvl w:val="0"/>
+          <w:numId w:val="2"/>
+        </w:numPr>
+        <w:rPr>
+          <w:lang w:val="en-SG"/>
+        </w:rPr>
+      </w:pPr>
+      <w:r>
+        <w:rPr>
+          <w:lang w:val="en-SG"/>
+        </w:rPr>
+        <w:t>Simple AI with pathfinding</w:t>
+      </w:r>
+    </w:p>
+    <w:p>
+      <w:pPr>
+        <w:pStyle w:val="ListParagraph"/>
+        <w:numPr>
+          <w:ilvl w:val="0"/>
+          <w:numId w:val="2"/>
+        </w:numPr>
+        <w:rPr>
+          <w:lang w:val="en-SG"/>
+        </w:rPr>
+      </w:pPr>
+      <w:r>
+        <w:rPr>
+          <w:lang w:val="en-SG"/>
+        </w:rPr>
+        <w:t>Particle system</w:t>
+      </w:r>
+    </w:p>
+    <w:p>
+      <w:pPr>
+        <w:pStyle w:val="ListParagraph"/>
+        <w:numPr>
+          <w:ilvl w:val="0"/>
+          <w:numId w:val="2"/>
+        </w:numPr>
+        <w:rPr>
+          <w:lang w:val="en-SG"/>
+        </w:rPr>
+      </w:pPr>
+      <w:r>
+        <w:rPr>
+          <w:lang w:val="en-SG"/>
+        </w:rPr>
+        <w:t>AABB Collision Detection</w:t>
+      </w:r>
+    </w:p>
+    <w:p>
+      <w:pPr>
+        <w:pStyle w:val="ListParagraph"/>
+        <w:numPr>
+          <w:ilvl w:val="0"/>
+          <w:numId w:val="2"/>
+        </w:numPr>
+        <w:rPr>
+          <w:lang w:val="en-SG"/>
+        </w:rPr>
+      </w:pPr>
+      <w:r>
+        <w:rPr>
+          <w:lang w:val="en-SG"/>
+        </w:rPr>
+        <w:t>Collision Response</w:t>
+      </w:r>
+    </w:p>
+    <w:p>
+      <w:pPr>
+        <w:pStyle w:val="ListParagraph"/>
+        <w:numPr>
+          <w:ilvl w:val="0"/>
+          <w:numId w:val="2"/>
+        </w:numPr>
+        <w:rPr>
+          <w:lang w:val="en-SG"/>
+        </w:rPr>
+      </w:pPr>
+      <w:r>
+        <w:rPr>
+          <w:lang w:val="en-SG"/>
+        </w:rPr>
+        <w:t>Modular development</w:t>
+      </w:r>
+    </w:p>
+    <w:p>
+      <w:pPr>
+        <w:pStyle w:val="ListParagraph"/>
+        <w:numPr>
+          <w:ilvl w:val="0"/>
+          <w:numId w:val="2"/>
+        </w:numPr>
+        <w:rPr>
+          <w:lang w:val="en-SG"/>
+        </w:rPr>
+      </w:pPr>
+      <w:r>
+        <w:rPr>
+          <w:lang w:val="en-SG"/>
+        </w:rPr>
+        <w:t>Shadows</w:t>
+      </w:r>
+    </w:p>
+    <w:p>
+      <w:pPr>
+        <w:pStyle w:val="ListParagraph"/>
+        <w:numPr>
+          <w:ilvl w:val="0"/>
+          <w:numId w:val="2"/>
+        </w:numPr>
+        <w:rPr>
+          <w:lang w:val="en-SG"/>
+        </w:rPr>
+      </w:pPr>
+      <w:r>
+        <w:rPr>
+          <w:lang w:val="en-SG"/>
+        </w:rPr>
+        <w:t>Dynamic Lighting</w:t>
+      </w:r>
+    </w:p>
+    <w:p>
+      <w:pPr>
+        <w:pStyle w:val="ListParagraph"/>
+        <w:numPr>
+          <w:ilvl w:val="0"/>
+          <w:numId w:val="2"/>
+        </w:numPr>
+        <w:rPr>
+          <w:lang w:val="en-SG"/>
+        </w:rPr>
+      </w:pPr>
+      <w:r>
+        <w:rPr>
+          <w:lang w:val="en-SG"/>
+        </w:rPr>
+        <w:t>Dynamic weather</w:t>
+      </w:r>
+    </w:p>
+    <w:p>
+      <w:pPr>
+        <w:pStyle w:val="ListParagraph"/>
+        <w:numPr>
+          <w:ilvl w:val="0"/>
+          <w:numId w:val="2"/>
+        </w:numPr>
+        <w:rPr>
+          <w:lang w:val="en-SG"/>
+        </w:rPr>
+      </w:pPr>
+      <w:r>
+        <w:rPr>
+          <w:lang w:val="en-SG"/>
+        </w:rPr>
+        <w:t>Item interaction</w:t>
+      </w:r>
+    </w:p>
+    <w:p>
+      <w:pPr>
+        <w:pStyle w:val="ListParagraph"/>
+        <w:numPr>
+          <w:ilvl w:val="0"/>
+          <w:numId w:val="2"/>
+        </w:numPr>
+        <w:rPr>
+          <w:lang w:val="en-SG"/>
+        </w:rPr>
+      </w:pPr>
+      <w:r>
+        <w:rPr>
+          <w:lang w:val="en-SG"/>
+        </w:rPr>
+        <w:t>Frustum Culling</w:t>
+      </w:r>
+    </w:p>
+    <w:p>
+      <w:pPr>
+        <w:rPr>
+          <w:sz w:val="24"/>
+          <w:szCs w:val="24"/>
+          <w:lang w:val="en-SG"/>
+        </w:rPr>
+      </w:pPr>
+      <w:r>
+        <w:rPr>
+          <w:sz w:val="24"/>
+          <w:szCs w:val="24"/>
+          <w:lang w:val="en-SG"/>
+        </w:rPr>
         <w:br w:type="page"/>
       </w:r>
     </w:p>
@@ -1407,7 +1487,6 @@
       <w:r>
         <w:rPr>
           <w:noProof/>
-          <w:lang w:val="en-SG" w:eastAsia="ja-JP"/>
         </w:rPr>
         <w:drawing>
           <wp:inline distT="0" distB="0" distL="0" distR="0">
@@ -1514,7 +1593,21 @@
         <w:rPr>
           <w:lang w:val="en-SG"/>
         </w:rPr>
-        <w:t xml:space="preserve">standard C++ source files (.cpp) </w:t>
+        <w:t>standard C++ source files (.</w:t>
+      </w:r>
+      <w:proofErr w:type="spellStart"/>
+      <w:r>
+        <w:rPr>
+          <w:lang w:val="en-SG"/>
+        </w:rPr>
+        <w:t>cpp</w:t>
+      </w:r>
+      <w:proofErr w:type="spellEnd"/>
+      <w:r>
+        <w:rPr>
+          <w:lang w:val="en-SG"/>
+        </w:rPr>
+        <w:t xml:space="preserve">) </w:t>
       </w:r>
       <w:r>
         <w:rPr>
@@ -1855,7 +1948,6 @@
       <w:r>
         <w:rPr>
           <w:noProof/>
-          <w:lang w:val="en-SG" w:eastAsia="ja-JP"/>
         </w:rPr>
         <w:drawing>
           <wp:inline distT="0" distB="0" distL="0" distR="0">
@@ -2090,12 +2182,28 @@
     </w:p>
     <w:p>
       <w:r>
-        <w:t>Textures are to be done in Targa files (.tga) either in 24-bit or 32-bit.</w:t>
-      </w:r>
-    </w:p>
-    <w:p>
-      <w:r>
-        <w:t>Object meshes are to be saved in object files (.obj) a</w:t>
+        <w:t>Textures are to be done in Targa files (.</w:t>
+      </w:r>
+      <w:proofErr w:type="spellStart"/>
+      <w:r>
+        <w:t>tga</w:t>
+      </w:r>
+      <w:proofErr w:type="spellEnd"/>
+      <w:r>
+        <w:t>) either in 24-bit or 32-bit.</w:t>
+      </w:r>
+    </w:p>
+    <w:p>
+      <w:r>
+        <w:t>Object meshes are to be saved in object files (.</w:t>
+      </w:r>
+      <w:proofErr w:type="spellStart"/>
+      <w:r>
+        <w:t>obj</w:t>
+      </w:r>
+      <w:proofErr w:type="spellEnd"/>
+      <w:r>
+        <w:t>) a</w:t>
       </w:r>
       <w:r>
         <w:t>nd generally should not exceed 1</w:t>
@@ -2111,8 +2219,13 @@
       </w:r>
     </w:p>
     <w:p>
-      <w:r>
-        <w:t>Heightmaps for terrain are to be saved in .RAW file formats.</w:t>
+      <w:proofErr w:type="spellStart"/>
+      <w:r>
+        <w:t>Heightmaps</w:t>
+      </w:r>
+      <w:proofErr w:type="spellEnd"/>
+      <w:r>
+        <w:t xml:space="preserve"> for terrain are to be saved in .RAW file formats.</w:t>
       </w:r>
     </w:p>
     <w:p/>
@@ -2140,7 +2253,15 @@
     </w:p>
     <w:p>
       <w:r>
-        <w:t>The audio engine to be use is irrKlang 1.5.0 as it is free for non-commercial use.</w:t>
+        <w:t xml:space="preserve">The audio engine to be use is </w:t>
+      </w:r>
+      <w:proofErr w:type="spellStart"/>
+      <w:r>
+        <w:t>irrKlang</w:t>
+      </w:r>
+      <w:proofErr w:type="spellEnd"/>
+      <w:r>
+        <w:t xml:space="preserve"> 1.5.0 as it is free for non-commercial use.</w:t>
       </w:r>
     </w:p>
     <w:p>
@@ -2208,8 +2329,15 @@
       </w:r>
     </w:p>
     <w:p>
-      <w:r>
-        <w:t xml:space="preserve">irrKlang supports many different audio format but </w:t>
+      <w:proofErr w:type="spellStart"/>
+      <w:proofErr w:type="gramStart"/>
+      <w:r>
+        <w:t>irrKlang</w:t>
+      </w:r>
+      <w:proofErr w:type="spellEnd"/>
+      <w:proofErr w:type="gramEnd"/>
+      <w:r>
+        <w:t xml:space="preserve"> supports many different audio format but </w:t>
       </w:r>
       <w:r>
         <w:t>this application is to use only the following format for consistency</w:t>
@@ -2576,6 +2704,12 @@
     </w:p>
     <w:p>
       <w:r>
+        <w:br w:type="page"/>
+      </w:r>
+    </w:p>
+    <w:p>
+      <w:r>
+        <w:lastRenderedPageBreak/>
         <w:t xml:space="preserve">Glenn </w:t>
       </w:r>
     </w:p>
@@ -2591,8 +2725,16 @@
         <w:t>Blah</w:t>
       </w:r>
     </w:p>
-    <w:p>
-      <w:r>
+    <w:p/>
+    <w:p/>
+    <w:p>
+      <w:r>
+        <w:br w:type="page"/>
+      </w:r>
+    </w:p>
+    <w:p>
+      <w:r>
+        <w:lastRenderedPageBreak/>
         <w:t>Gerald</w:t>
       </w:r>
     </w:p>
@@ -2605,7 +2747,351 @@
         </w:numPr>
       </w:pPr>
       <w:r>
-        <w:t>Blah</w:t>
+        <w:t>Framework</w:t>
+      </w:r>
+    </w:p>
+    <w:p>
+      <w:pPr>
+        <w:pStyle w:val="ListParagraph"/>
+        <w:numPr>
+          <w:ilvl w:val="1"/>
+          <w:numId w:val="20"/>
+        </w:numPr>
+      </w:pPr>
+      <w:r>
+        <w:t>Physics engine</w:t>
+      </w:r>
+    </w:p>
+    <w:p>
+      <w:pPr>
+        <w:pStyle w:val="ListParagraph"/>
+        <w:numPr>
+          <w:ilvl w:val="2"/>
+          <w:numId w:val="20"/>
+        </w:numPr>
+      </w:pPr>
+      <w:r>
+        <w:t>Dynamic weather</w:t>
+      </w:r>
+    </w:p>
+    <w:p>
+      <w:pPr>
+        <w:pStyle w:val="ListParagraph"/>
+        <w:numPr>
+          <w:ilvl w:val="3"/>
+          <w:numId w:val="20"/>
+        </w:numPr>
+      </w:pPr>
+      <w:r>
+        <w:t>Common wind direction</w:t>
+      </w:r>
+    </w:p>
+    <w:p>
+      <w:pPr>
+        <w:pStyle w:val="ListParagraph"/>
+        <w:numPr>
+          <w:ilvl w:val="3"/>
+          <w:numId w:val="20"/>
+        </w:numPr>
+      </w:pPr>
+      <w:r>
+        <w:t>Rain duration</w:t>
+      </w:r>
+    </w:p>
+    <w:p>
+      <w:pPr>
+        <w:pStyle w:val="ListParagraph"/>
+        <w:numPr>
+          <w:ilvl w:val="3"/>
+          <w:numId w:val="20"/>
+        </w:numPr>
+      </w:pPr>
+      <w:r>
+        <w:t>AI reduced visibility</w:t>
+      </w:r>
+    </w:p>
+    <w:p>
+      <w:pPr>
+        <w:pStyle w:val="ListParagraph"/>
+        <w:numPr>
+          <w:ilvl w:val="0"/>
+          <w:numId w:val="20"/>
+        </w:numPr>
+      </w:pPr>
+      <w:r>
+        <w:t>Models</w:t>
+      </w:r>
+    </w:p>
+    <w:p>
+      <w:pPr>
+        <w:pStyle w:val="ListParagraph"/>
+        <w:numPr>
+          <w:ilvl w:val="1"/>
+          <w:numId w:val="20"/>
+        </w:numPr>
+      </w:pPr>
+      <w:r>
+        <w:t>Keycards</w:t>
+      </w:r>
+    </w:p>
+    <w:p>
+      <w:pPr>
+        <w:pStyle w:val="ListParagraph"/>
+        <w:numPr>
+          <w:ilvl w:val="1"/>
+          <w:numId w:val="20"/>
+        </w:numPr>
+      </w:pPr>
+      <w:r>
+        <w:t>Wall</w:t>
+      </w:r>
+    </w:p>
+    <w:p>
+      <w:pPr>
+        <w:pStyle w:val="ListParagraph"/>
+        <w:numPr>
+          <w:ilvl w:val="1"/>
+          <w:numId w:val="20"/>
+        </w:numPr>
+      </w:pPr>
+      <w:r>
+        <w:t>Door (cell &amp; security)</w:t>
+      </w:r>
+    </w:p>
+    <w:p>
+      <w:pPr>
+        <w:pStyle w:val="ListParagraph"/>
+        <w:numPr>
+          <w:ilvl w:val="0"/>
+          <w:numId w:val="20"/>
+        </w:numPr>
+      </w:pPr>
+      <w:r>
+        <w:t>Sound</w:t>
+      </w:r>
+    </w:p>
+    <w:p>
+      <w:pPr>
+        <w:pStyle w:val="ListParagraph"/>
+        <w:numPr>
+          <w:ilvl w:val="1"/>
+          <w:numId w:val="20"/>
+        </w:numPr>
+      </w:pPr>
+      <w:r>
+        <w:t>Sound effects</w:t>
+      </w:r>
+    </w:p>
+    <w:p>
+      <w:pPr>
+        <w:pStyle w:val="ListParagraph"/>
+        <w:numPr>
+          <w:ilvl w:val="2"/>
+          <w:numId w:val="20"/>
+        </w:numPr>
+      </w:pPr>
+      <w:r>
+        <w:t>Walk / Run / Crouch walk</w:t>
+      </w:r>
+    </w:p>
+    <w:p>
+      <w:pPr>
+        <w:pStyle w:val="ListParagraph"/>
+        <w:numPr>
+          <w:ilvl w:val="2"/>
+          <w:numId w:val="20"/>
+        </w:numPr>
+      </w:pPr>
+      <w:r>
+        <w:t>Rain</w:t>
+      </w:r>
+    </w:p>
+    <w:p>
+      <w:pPr>
+        <w:pStyle w:val="ListParagraph"/>
+        <w:numPr>
+          <w:ilvl w:val="2"/>
+          <w:numId w:val="20"/>
+        </w:numPr>
+      </w:pPr>
+      <w:r>
+        <w:t>Victory / Lose</w:t>
+      </w:r>
+    </w:p>
+    <w:p>
+      <w:pPr>
+        <w:pStyle w:val="ListParagraph"/>
+        <w:numPr>
+          <w:ilvl w:val="2"/>
+          <w:numId w:val="20"/>
+        </w:numPr>
+      </w:pPr>
+      <w:r>
+        <w:t>Alert</w:t>
+      </w:r>
+    </w:p>
+    <w:p>
+      <w:pPr>
+        <w:pStyle w:val="ListParagraph"/>
+        <w:numPr>
+          <w:ilvl w:val="1"/>
+          <w:numId w:val="20"/>
+        </w:numPr>
+      </w:pPr>
+      <w:r>
+        <w:t>Music</w:t>
+      </w:r>
+      <w:bookmarkStart w:id="0" w:name="_GoBack"/>
+      <w:bookmarkEnd w:id="0"/>
+    </w:p>
+    <w:p>
+      <w:pPr>
+        <w:pStyle w:val="ListParagraph"/>
+        <w:numPr>
+          <w:ilvl w:val="0"/>
+          <w:numId w:val="20"/>
+        </w:numPr>
+      </w:pPr>
+      <w:r>
+        <w:t>Level 3 design</w:t>
+      </w:r>
+    </w:p>
+    <w:p>
+      <w:pPr>
+        <w:pStyle w:val="ListParagraph"/>
+        <w:numPr>
+          <w:ilvl w:val="0"/>
+          <w:numId w:val="20"/>
+        </w:numPr>
+      </w:pPr>
+      <w:r>
+        <w:t>Features</w:t>
+      </w:r>
+    </w:p>
+    <w:p>
+      <w:pPr>
+        <w:pStyle w:val="ListParagraph"/>
+        <w:numPr>
+          <w:ilvl w:val="1"/>
+          <w:numId w:val="20"/>
+        </w:numPr>
+      </w:pPr>
+      <w:r>
+        <w:t>Weather</w:t>
+      </w:r>
+    </w:p>
+    <w:p>
+      <w:pPr>
+        <w:pStyle w:val="ListParagraph"/>
+        <w:numPr>
+          <w:ilvl w:val="1"/>
+          <w:numId w:val="20"/>
+        </w:numPr>
+      </w:pPr>
+      <w:r>
+        <w:t>Laser detection</w:t>
+      </w:r>
+    </w:p>
+    <w:p>
+      <w:pPr>
+        <w:pStyle w:val="ListParagraph"/>
+        <w:numPr>
+          <w:ilvl w:val="1"/>
+          <w:numId w:val="20"/>
+        </w:numPr>
+      </w:pPr>
+      <w:r>
+        <w:t>Interaction with button</w:t>
+      </w:r>
+    </w:p>
+    <w:p>
+      <w:pPr>
+        <w:pStyle w:val="ListParagraph"/>
+        <w:numPr>
+          <w:ilvl w:val="1"/>
+          <w:numId w:val="20"/>
+        </w:numPr>
+      </w:pPr>
+      <w:r>
+        <w:t>Doll controls weather</w:t>
+      </w:r>
+    </w:p>
+    <w:p>
+      <w:pPr>
+        <w:pStyle w:val="ListParagraph"/>
+        <w:numPr>
+          <w:ilvl w:val="0"/>
+          <w:numId w:val="20"/>
+        </w:numPr>
+      </w:pPr>
+      <w:r>
+        <w:t>Movements</w:t>
+      </w:r>
+    </w:p>
+    <w:p>
+      <w:pPr>
+        <w:pStyle w:val="ListParagraph"/>
+        <w:numPr>
+          <w:ilvl w:val="1"/>
+          <w:numId w:val="20"/>
+        </w:numPr>
+      </w:pPr>
+      <w:r>
+        <w:t>Jump</w:t>
+      </w:r>
+    </w:p>
+    <w:p>
+      <w:pPr>
+        <w:pStyle w:val="ListParagraph"/>
+        <w:numPr>
+          <w:ilvl w:val="1"/>
+          <w:numId w:val="20"/>
+        </w:numPr>
+      </w:pPr>
+      <w:r>
+        <w:t>Crouch</w:t>
+      </w:r>
+    </w:p>
+    <w:p>
+      <w:pPr>
+        <w:pStyle w:val="ListParagraph"/>
+        <w:numPr>
+          <w:ilvl w:val="1"/>
+          <w:numId w:val="20"/>
+        </w:numPr>
+      </w:pPr>
+      <w:r>
+        <w:t>Run</w:t>
+      </w:r>
+    </w:p>
+    <w:p>
+      <w:pPr>
+        <w:pStyle w:val="ListParagraph"/>
+        <w:numPr>
+          <w:ilvl w:val="0"/>
+          <w:numId w:val="20"/>
+        </w:numPr>
+      </w:pPr>
+      <w:r>
+        <w:t>Base classes for teammates</w:t>
+      </w:r>
+    </w:p>
+    <w:p>
+      <w:pPr>
+        <w:pStyle w:val="ListParagraph"/>
+        <w:numPr>
+          <w:ilvl w:val="1"/>
+          <w:numId w:val="20"/>
+        </w:numPr>
+      </w:pPr>
+      <w:r>
+        <w:t>Sound class</w:t>
+      </w:r>
+    </w:p>
+    <w:p/>
+    <w:p>
+      <w:r>
+        <w:br w:type="page"/>
       </w:r>
     </w:p>
     <w:p>
@@ -2733,8 +3219,6 @@
       <w:r>
         <w:t>Item Pickup</w:t>
       </w:r>
-      <w:bookmarkStart w:id="0" w:name="_GoBack"/>
-      <w:bookmarkEnd w:id="0"/>
     </w:p>
     <w:p/>
     <w:p/>
@@ -4771,7 +5255,7 @@
         <w:rFonts w:ascii="Wingdings" w:hAnsi="Wingdings" w:hint="default"/>
       </w:rPr>
     </w:lvl>
-    <w:lvl w:ilvl="3" w:tplc="48090001" w:tentative="1">
+    <w:lvl w:ilvl="3" w:tplc="48090001">
       <w:start w:val="1"/>
       <w:numFmt w:val="bullet"/>
       <w:lvlText w:val=""/>
@@ -6028,7 +6512,7 @@
 </file>
 
 <file path=customXml/itemProps1.xml><?xml version="1.0" encoding="utf-8"?>
-<ds:datastoreItem xmlns:ds="http://schemas.openxmlformats.org/officeDocument/2006/customXml" ds:itemID="{73222405-F67D-474C-90FB-262CF92C8969}">
+<ds:datastoreItem xmlns:ds="http://schemas.openxmlformats.org/officeDocument/2006/customXml" ds:itemID="{59EEA293-B890-48F7-8B4F-9132E0216684}">
   <ds:schemaRefs>
     <ds:schemaRef ds:uri="http://schemas.openxmlformats.org/officeDocument/2006/bibliography"/>
   </ds:schemaRefs>

</xml_diff>

<commit_message>
Added my contributions to the documents.
</commit_message>
<xml_diff>
--- a/TDD_TeamE.docx
+++ b/TDD_TeamE.docx
@@ -1447,7 +1447,7 @@
       <w:r>
         <w:rPr>
           <w:noProof/>
-          <w:lang w:val="en-SG" w:eastAsia="ja-JP"/>
+          <w:lang w:val="en-SG" w:eastAsia="en-SG"/>
         </w:rPr>
         <w:drawing>
           <wp:inline distT="0" distB="0" distL="0" distR="0">
@@ -1909,7 +1909,7 @@
       <w:r>
         <w:rPr>
           <w:noProof/>
-          <w:lang w:val="en-SG" w:eastAsia="ja-JP"/>
+          <w:lang w:val="en-SG" w:eastAsia="en-SG"/>
         </w:rPr>
         <w:drawing>
           <wp:inline distT="0" distB="0" distL="0" distR="0">
@@ -2684,7 +2684,304 @@
         </w:numPr>
       </w:pPr>
       <w:r>
-        <w:t>Blah</w:t>
+        <w:t>Framework</w:t>
+      </w:r>
+    </w:p>
+    <w:p>
+      <w:pPr>
+        <w:pStyle w:val="ListParagraph"/>
+        <w:numPr>
+          <w:ilvl w:val="1"/>
+          <w:numId w:val="20"/>
+        </w:numPr>
+      </w:pPr>
+      <w:r>
+        <w:t>Menu System</w:t>
+      </w:r>
+    </w:p>
+    <w:p>
+      <w:pPr>
+        <w:pStyle w:val="ListParagraph"/>
+        <w:numPr>
+          <w:ilvl w:val="2"/>
+          <w:numId w:val="20"/>
+        </w:numPr>
+      </w:pPr>
+      <w:r>
+        <w:t>Play game</w:t>
+      </w:r>
+    </w:p>
+    <w:p>
+      <w:pPr>
+        <w:pStyle w:val="ListParagraph"/>
+        <w:numPr>
+          <w:ilvl w:val="2"/>
+          <w:numId w:val="20"/>
+        </w:numPr>
+      </w:pPr>
+      <w:r>
+        <w:t>Pause</w:t>
+      </w:r>
+    </w:p>
+    <w:p>
+      <w:pPr>
+        <w:pStyle w:val="ListParagraph"/>
+        <w:numPr>
+          <w:ilvl w:val="2"/>
+          <w:numId w:val="20"/>
+        </w:numPr>
+      </w:pPr>
+      <w:r>
+        <w:t>Instructions</w:t>
+      </w:r>
+    </w:p>
+    <w:p>
+      <w:pPr>
+        <w:pStyle w:val="ListParagraph"/>
+        <w:numPr>
+          <w:ilvl w:val="2"/>
+          <w:numId w:val="20"/>
+        </w:numPr>
+      </w:pPr>
+      <w:r>
+        <w:t>Exit</w:t>
+      </w:r>
+    </w:p>
+    <w:p>
+      <w:pPr>
+        <w:pStyle w:val="ListParagraph"/>
+        <w:numPr>
+          <w:ilvl w:val="2"/>
+          <w:numId w:val="20"/>
+        </w:numPr>
+      </w:pPr>
+      <w:r>
+        <w:t>Restart</w:t>
+      </w:r>
+    </w:p>
+    <w:p>
+      <w:pPr>
+        <w:pStyle w:val="ListParagraph"/>
+        <w:numPr>
+          <w:ilvl w:val="2"/>
+          <w:numId w:val="20"/>
+        </w:numPr>
+      </w:pPr>
+      <w:r>
+        <w:t>Win/Lose</w:t>
+      </w:r>
+    </w:p>
+    <w:p>
+      <w:pPr>
+        <w:pStyle w:val="ListParagraph"/>
+        <w:numPr>
+          <w:ilvl w:val="1"/>
+          <w:numId w:val="20"/>
+        </w:numPr>
+      </w:pPr>
+      <w:r>
+        <w:t>Player Class</w:t>
+      </w:r>
+    </w:p>
+    <w:p>
+      <w:pPr>
+        <w:pStyle w:val="ListParagraph"/>
+        <w:numPr>
+          <w:ilvl w:val="0"/>
+          <w:numId w:val="20"/>
+        </w:numPr>
+      </w:pPr>
+      <w:r>
+        <w:t>Models</w:t>
+      </w:r>
+    </w:p>
+    <w:p>
+      <w:pPr>
+        <w:pStyle w:val="ListParagraph"/>
+        <w:numPr>
+          <w:ilvl w:val="1"/>
+          <w:numId w:val="20"/>
+        </w:numPr>
+      </w:pPr>
+      <w:r>
+        <w:t xml:space="preserve">Props (Chair, Bookshelf, </w:t>
+      </w:r>
+      <w:proofErr w:type="spellStart"/>
+      <w:r>
+        <w:t>etc</w:t>
+      </w:r>
+      <w:proofErr w:type="spellEnd"/>
+      <w:r>
+        <w:t>)</w:t>
+      </w:r>
+    </w:p>
+    <w:p>
+      <w:pPr>
+        <w:pStyle w:val="ListParagraph"/>
+        <w:numPr>
+          <w:ilvl w:val="1"/>
+          <w:numId w:val="20"/>
+        </w:numPr>
+      </w:pPr>
+      <w:r>
+        <w:t xml:space="preserve">Items (Baton, Utensils, </w:t>
+      </w:r>
+      <w:proofErr w:type="spellStart"/>
+      <w:r>
+        <w:t>etc</w:t>
+      </w:r>
+      <w:proofErr w:type="spellEnd"/>
+      <w:r>
+        <w:t>)</w:t>
+      </w:r>
+    </w:p>
+    <w:p>
+      <w:pPr>
+        <w:pStyle w:val="ListParagraph"/>
+        <w:numPr>
+          <w:ilvl w:val="0"/>
+          <w:numId w:val="20"/>
+        </w:numPr>
+      </w:pPr>
+      <w:r>
+        <w:t>Images</w:t>
+      </w:r>
+    </w:p>
+    <w:p>
+      <w:pPr>
+        <w:pStyle w:val="ListParagraph"/>
+        <w:numPr>
+          <w:ilvl w:val="1"/>
+          <w:numId w:val="20"/>
+        </w:numPr>
+      </w:pPr>
+      <w:r>
+        <w:t>Menu</w:t>
+      </w:r>
+    </w:p>
+    <w:p>
+      <w:pPr>
+        <w:pStyle w:val="ListParagraph"/>
+        <w:numPr>
+          <w:ilvl w:val="1"/>
+          <w:numId w:val="20"/>
+        </w:numPr>
+      </w:pPr>
+      <w:r>
+        <w:t>Props</w:t>
+      </w:r>
+    </w:p>
+    <w:p>
+      <w:pPr>
+        <w:pStyle w:val="ListParagraph"/>
+        <w:numPr>
+          <w:ilvl w:val="1"/>
+          <w:numId w:val="20"/>
+        </w:numPr>
+      </w:pPr>
+      <w:r>
+        <w:t>Items</w:t>
+      </w:r>
+    </w:p>
+    <w:p>
+      <w:pPr>
+        <w:pStyle w:val="ListParagraph"/>
+        <w:numPr>
+          <w:ilvl w:val="1"/>
+          <w:numId w:val="20"/>
+        </w:numPr>
+      </w:pPr>
+      <w:r>
+        <w:t>Invisibility</w:t>
+      </w:r>
+    </w:p>
+    <w:p>
+      <w:pPr>
+        <w:pStyle w:val="ListParagraph"/>
+        <w:numPr>
+          <w:ilvl w:val="1"/>
+          <w:numId w:val="20"/>
+        </w:numPr>
+      </w:pPr>
+      <w:r>
+        <w:t>Night Vision Goggles</w:t>
+      </w:r>
+      <w:bookmarkStart w:id="0" w:name="_GoBack"/>
+      <w:bookmarkEnd w:id="0"/>
+    </w:p>
+    <w:p>
+      <w:pPr>
+        <w:pStyle w:val="ListParagraph"/>
+        <w:numPr>
+          <w:ilvl w:val="0"/>
+          <w:numId w:val="20"/>
+        </w:numPr>
+      </w:pPr>
+      <w:r>
+        <w:t>Sample Level design (for progress checks)</w:t>
+      </w:r>
+    </w:p>
+    <w:p>
+      <w:pPr>
+        <w:pStyle w:val="ListParagraph"/>
+        <w:numPr>
+          <w:ilvl w:val="0"/>
+          <w:numId w:val="20"/>
+        </w:numPr>
+      </w:pPr>
+      <w:r>
+        <w:t>Level 1</w:t>
+      </w:r>
+      <w:r>
+        <w:t xml:space="preserve"> design</w:t>
+      </w:r>
+    </w:p>
+    <w:p>
+      <w:pPr>
+        <w:pStyle w:val="ListParagraph"/>
+        <w:numPr>
+          <w:ilvl w:val="0"/>
+          <w:numId w:val="20"/>
+        </w:numPr>
+      </w:pPr>
+      <w:r>
+        <w:t>Features</w:t>
+      </w:r>
+    </w:p>
+    <w:p>
+      <w:pPr>
+        <w:pStyle w:val="ListParagraph"/>
+        <w:numPr>
+          <w:ilvl w:val="1"/>
+          <w:numId w:val="20"/>
+        </w:numPr>
+      </w:pPr>
+      <w:r>
+        <w:t>Invisibility</w:t>
+      </w:r>
+    </w:p>
+    <w:p>
+      <w:pPr>
+        <w:pStyle w:val="ListParagraph"/>
+        <w:numPr>
+          <w:ilvl w:val="1"/>
+          <w:numId w:val="20"/>
+        </w:numPr>
+      </w:pPr>
+      <w:r>
+        <w:t>Peeing</w:t>
+      </w:r>
+    </w:p>
+    <w:p>
+      <w:pPr>
+        <w:pStyle w:val="ListParagraph"/>
+        <w:numPr>
+          <w:ilvl w:val="1"/>
+          <w:numId w:val="20"/>
+        </w:numPr>
+      </w:pPr>
+      <w:r>
+        <w:t>Menu system</w:t>
       </w:r>
     </w:p>
     <w:p/>
@@ -3155,8 +3452,6 @@
       <w:r>
         <w:t>Animation</w:t>
       </w:r>
-      <w:bookmarkStart w:id="0" w:name="_GoBack"/>
-      <w:bookmarkEnd w:id="0"/>
     </w:p>
     <w:p>
       <w:pPr>
@@ -7007,7 +7302,7 @@
 </file>
 
 <file path=customXml/itemProps1.xml><?xml version="1.0" encoding="utf-8"?>
-<ds:datastoreItem xmlns:ds="http://schemas.openxmlformats.org/officeDocument/2006/customXml" ds:itemID="{DCAA1E47-0EA4-4666-A9B0-092CEBA17D9A}">
+<ds:datastoreItem xmlns:ds="http://schemas.openxmlformats.org/officeDocument/2006/customXml" ds:itemID="{9E2BF576-91FF-465F-A8D1-CC0482CAF403}">
   <ds:schemaRefs>
     <ds:schemaRef ds:uri="http://schemas.openxmlformats.org/officeDocument/2006/bibliography"/>
   </ds:schemaRefs>

</xml_diff>